<commit_message>
cambio tabla de contenido
</commit_message>
<xml_diff>
--- a/Proyecto riflay.docx
+++ b/Proyecto riflay.docx
@@ -421,6 +421,51 @@
       <w:pPr>
         <w:jc w:val="center"/>
       </w:pPr>
+      <w:r>
+        <w:lastRenderedPageBreak/>
+        <w:t>TABLA DE CONTENIDO</w:t>
+      </w:r>
+    </w:p>
+    <w:p>
+      <w:pPr>
+        <w:jc w:val="center"/>
+      </w:pPr>
+    </w:p>
+    <w:p>
+      <w:pPr>
+        <w:pStyle w:val="Prrafodelista"/>
+        <w:numPr>
+          <w:ilvl w:val="1"/>
+          <w:numId w:val="1"/>
+        </w:numPr>
+      </w:pPr>
+      <w:r>
+        <w:t>índice</w:t>
+      </w:r>
+    </w:p>
+    <w:p>
+      <w:pPr>
+        <w:pStyle w:val="Prrafodelista"/>
+        <w:numPr>
+          <w:ilvl w:val="1"/>
+          <w:numId w:val="1"/>
+        </w:numPr>
+      </w:pPr>
+      <w:r>
+        <w:t>tabla de contenido</w:t>
+      </w:r>
+    </w:p>
+    <w:p>
+      <w:pPr>
+        <w:pStyle w:val="Prrafodelista"/>
+        <w:numPr>
+          <w:ilvl w:val="1"/>
+          <w:numId w:val="1"/>
+        </w:numPr>
+      </w:pPr>
+      <w:r>
+        <w:t>Cronograma</w:t>
+      </w:r>
     </w:p>
     <w:p/>
     <w:sectPr>
@@ -431,6 +476,127 @@
     </w:sectPr>
   </w:body>
 </w:document>
+</file>
+
+<file path=word/numbering.xml><?xml version="1.0" encoding="utf-8"?>
+<w:numbering xmlns:wpc="http://schemas.microsoft.com/office/word/2010/wordprocessingCanvas" xmlns:cx="http://schemas.microsoft.com/office/drawing/2014/chartex" xmlns:cx1="http://schemas.microsoft.com/office/drawing/2015/9/8/chartex" xmlns:cx2="http://schemas.microsoft.com/office/drawing/2015/10/21/chartex" xmlns:cx3="http://schemas.microsoft.com/office/drawing/2016/5/9/chartex" xmlns:cx4="http://schemas.microsoft.com/office/drawing/2016/5/10/chartex" xmlns:cx5="http://schemas.microsoft.com/office/drawing/2016/5/11/chartex" xmlns:cx6="http://schemas.microsoft.com/office/drawing/2016/5/12/chartex" xmlns:cx7="http://schemas.microsoft.com/office/drawing/2016/5/13/chartex" xmlns:cx8="http://schemas.microsoft.com/office/drawing/2016/5/14/chartex" xmlns:mc="http://schemas.openxmlformats.org/markup-compatibility/2006" xmlns:aink="http://schemas.microsoft.com/office/drawing/2016/ink" xmlns:am3d="http://schemas.microsoft.com/office/drawing/2017/model3d" xmlns:o="urn:schemas-microsoft-com:office:office" xmlns:r="http://schemas.openxmlformats.org/officeDocument/2006/relationships" xmlns:m="http://schemas.openxmlformats.org/officeDocument/2006/math" xmlns:v="urn:schemas-microsoft-com:vml" xmlns:wp14="http://schemas.microsoft.com/office/word/2010/wordprocessingDrawing" xmlns:wp="http://schemas.openxmlformats.org/drawingml/2006/wordprocessingDrawing" xmlns:w10="urn:schemas-microsoft-com:office:word" xmlns:w="http://schemas.openxmlformats.org/wordprocessingml/2006/main" xmlns:w14="http://schemas.microsoft.com/office/word/2010/wordml" xmlns:w15="http://schemas.microsoft.com/office/word/2012/wordml" xmlns:w16cex="http://schemas.microsoft.com/office/word/2018/wordml/cex" xmlns:w16cid="http://schemas.microsoft.com/office/word/2016/wordml/cid" xmlns:w16="http://schemas.microsoft.com/office/word/2018/wordml" xmlns:w16sdtdh="http://schemas.microsoft.com/office/word/2020/wordml/sdtdatahash" xmlns:w16se="http://schemas.microsoft.com/office/word/2015/wordml/symex" xmlns:wpg="http://schemas.microsoft.com/office/word/2010/wordprocessingGroup" xmlns:wpi="http://schemas.microsoft.com/office/word/2010/wordprocessingInk" xmlns:wne="http://schemas.microsoft.com/office/word/2006/wordml" xmlns:wps="http://schemas.microsoft.com/office/word/2010/wordprocessingShape" mc:Ignorable="w14 w15 w16se w16cid w16 w16cex w16sdtdh wp14">
+  <w:abstractNum w:abstractNumId="0" w15:restartNumberingAfterBreak="0">
+    <w:nsid w:val="05CE69ED"/>
+    <w:multiLevelType w:val="multilevel"/>
+    <w:tmpl w:val="FAFC2334"/>
+    <w:lvl w:ilvl="0">
+      <w:start w:val="1"/>
+      <w:numFmt w:val="decimal"/>
+      <w:lvlText w:val="%1"/>
+      <w:lvlJc w:val="left"/>
+      <w:pPr>
+        <w:ind w:left="360" w:hanging="360"/>
+      </w:pPr>
+      <w:rPr>
+        <w:rFonts w:hint="default"/>
+      </w:rPr>
+    </w:lvl>
+    <w:lvl w:ilvl="1">
+      <w:start w:val="1"/>
+      <w:numFmt w:val="decimal"/>
+      <w:lvlText w:val="%1.%2"/>
+      <w:lvlJc w:val="left"/>
+      <w:pPr>
+        <w:ind w:left="360" w:hanging="360"/>
+      </w:pPr>
+      <w:rPr>
+        <w:rFonts w:hint="default"/>
+      </w:rPr>
+    </w:lvl>
+    <w:lvl w:ilvl="2">
+      <w:start w:val="1"/>
+      <w:numFmt w:val="decimal"/>
+      <w:lvlText w:val="%1.%2.%3"/>
+      <w:lvlJc w:val="left"/>
+      <w:pPr>
+        <w:ind w:left="720" w:hanging="720"/>
+      </w:pPr>
+      <w:rPr>
+        <w:rFonts w:hint="default"/>
+      </w:rPr>
+    </w:lvl>
+    <w:lvl w:ilvl="3">
+      <w:start w:val="1"/>
+      <w:numFmt w:val="decimal"/>
+      <w:lvlText w:val="%1.%2.%3.%4"/>
+      <w:lvlJc w:val="left"/>
+      <w:pPr>
+        <w:ind w:left="720" w:hanging="720"/>
+      </w:pPr>
+      <w:rPr>
+        <w:rFonts w:hint="default"/>
+      </w:rPr>
+    </w:lvl>
+    <w:lvl w:ilvl="4">
+      <w:start w:val="1"/>
+      <w:numFmt w:val="decimal"/>
+      <w:lvlText w:val="%1.%2.%3.%4.%5"/>
+      <w:lvlJc w:val="left"/>
+      <w:pPr>
+        <w:ind w:left="1080" w:hanging="1080"/>
+      </w:pPr>
+      <w:rPr>
+        <w:rFonts w:hint="default"/>
+      </w:rPr>
+    </w:lvl>
+    <w:lvl w:ilvl="5">
+      <w:start w:val="1"/>
+      <w:numFmt w:val="decimal"/>
+      <w:lvlText w:val="%1.%2.%3.%4.%5.%6"/>
+      <w:lvlJc w:val="left"/>
+      <w:pPr>
+        <w:ind w:left="1080" w:hanging="1080"/>
+      </w:pPr>
+      <w:rPr>
+        <w:rFonts w:hint="default"/>
+      </w:rPr>
+    </w:lvl>
+    <w:lvl w:ilvl="6">
+      <w:start w:val="1"/>
+      <w:numFmt w:val="decimal"/>
+      <w:lvlText w:val="%1.%2.%3.%4.%5.%6.%7"/>
+      <w:lvlJc w:val="left"/>
+      <w:pPr>
+        <w:ind w:left="1440" w:hanging="1440"/>
+      </w:pPr>
+      <w:rPr>
+        <w:rFonts w:hint="default"/>
+      </w:rPr>
+    </w:lvl>
+    <w:lvl w:ilvl="7">
+      <w:start w:val="1"/>
+      <w:numFmt w:val="decimal"/>
+      <w:lvlText w:val="%1.%2.%3.%4.%5.%6.%7.%8"/>
+      <w:lvlJc w:val="left"/>
+      <w:pPr>
+        <w:ind w:left="1440" w:hanging="1440"/>
+      </w:pPr>
+      <w:rPr>
+        <w:rFonts w:hint="default"/>
+      </w:rPr>
+    </w:lvl>
+    <w:lvl w:ilvl="8">
+      <w:start w:val="1"/>
+      <w:numFmt w:val="decimal"/>
+      <w:lvlText w:val="%1.%2.%3.%4.%5.%6.%7.%8.%9"/>
+      <w:lvlJc w:val="left"/>
+      <w:pPr>
+        <w:ind w:left="1440" w:hanging="1440"/>
+      </w:pPr>
+      <w:rPr>
+        <w:rFonts w:hint="default"/>
+      </w:rPr>
+    </w:lvl>
+  </w:abstractNum>
+  <w:num w:numId="1" w16cid:durableId="2128548266">
+    <w:abstractNumId w:val="0"/>
+  </w:num>
+</w:numbering>
 </file>
 
 <file path=word/styles.xml><?xml version="1.0" encoding="utf-8"?>
@@ -931,6 +1097,17 @@
       <w:szCs w:val="24"/>
     </w:rPr>
   </w:style>
+  <w:style w:type="paragraph" w:styleId="Prrafodelista">
+    <w:name w:val="List Paragraph"/>
+    <w:basedOn w:val="Normal"/>
+    <w:uiPriority w:val="34"/>
+    <w:qFormat/>
+    <w:rsid w:val="0042254E"/>
+    <w:pPr>
+      <w:ind w:left="720"/>
+      <w:contextualSpacing/>
+    </w:pPr>
+  </w:style>
 </w:styles>
 </file>
 

</xml_diff>

<commit_message>
imagen de posible portada
</commit_message>
<xml_diff>
--- a/Proyecto riflay.docx
+++ b/Proyecto riflay.docx
@@ -465,6 +465,87 @@
       </w:pPr>
       <w:r>
         <w:t>Cronograma</w:t>
+      </w:r>
+    </w:p>
+    <w:p/>
+    <w:p/>
+    <w:p/>
+    <w:p/>
+    <w:p/>
+    <w:p/>
+    <w:p/>
+    <w:p/>
+    <w:p/>
+    <w:p/>
+    <w:p/>
+    <w:p/>
+    <w:p/>
+    <w:p/>
+    <w:p/>
+    <w:p/>
+    <w:p/>
+    <w:p/>
+    <w:p/>
+    <w:p/>
+    <w:p/>
+    <w:p/>
+    <w:p/>
+    <w:p/>
+    <w:p/>
+    <w:p/>
+    <w:p/>
+    <w:p>
+      <w:pPr>
+        <w:rPr>
+          <w:u w:val="single"/>
+        </w:rPr>
+      </w:pPr>
+      <w:r>
+        <w:rPr>
+          <w:noProof/>
+        </w:rPr>
+        <w:lastRenderedPageBreak/>
+        <w:drawing>
+          <wp:inline distT="0" distB="0" distL="0" distR="0" wp14:anchorId="731B8A17" wp14:editId="2ED4DA4B">
+            <wp:extent cx="1600200" cy="2847975"/>
+            <wp:effectExtent l="0" t="0" r="0" b="9525"/>
+            <wp:docPr id="1" name="Imagen 1" descr="Vista de una ciudad con nubes en el cielo&#10;&#10;Descripción generada automáticamente"/>
+            <wp:cNvGraphicFramePr>
+              <a:graphicFrameLocks xmlns:a="http://schemas.openxmlformats.org/drawingml/2006/main" noChangeAspect="1"/>
+            </wp:cNvGraphicFramePr>
+            <a:graphic xmlns:a="http://schemas.openxmlformats.org/drawingml/2006/main">
+              <a:graphicData uri="http://schemas.openxmlformats.org/drawingml/2006/picture">
+                <pic:pic xmlns:pic="http://schemas.openxmlformats.org/drawingml/2006/picture">
+                  <pic:nvPicPr>
+                    <pic:cNvPr id="1" name="Imagen 1" descr="Vista de una ciudad con nubes en el cielo&#10;&#10;Descripción generada automáticamente"/>
+                    <pic:cNvPicPr/>
+                  </pic:nvPicPr>
+                  <pic:blipFill>
+                    <a:blip r:embed="rId5">
+                      <a:extLst>
+                        <a:ext uri="{28A0092B-C50C-407E-A947-70E740481C1C}">
+                          <a14:useLocalDpi xmlns:a14="http://schemas.microsoft.com/office/drawing/2010/main" val="0"/>
+                        </a:ext>
+                      </a:extLst>
+                    </a:blip>
+                    <a:stretch>
+                      <a:fillRect/>
+                    </a:stretch>
+                  </pic:blipFill>
+                  <pic:spPr>
+                    <a:xfrm>
+                      <a:off x="0" y="0"/>
+                      <a:ext cx="1600200" cy="2847975"/>
+                    </a:xfrm>
+                    <a:prstGeom prst="rect">
+                      <a:avLst/>
+                    </a:prstGeom>
+                  </pic:spPr>
+                </pic:pic>
+              </a:graphicData>
+            </a:graphic>
+          </wp:inline>
+        </w:drawing>
       </w:r>
     </w:p>
     <w:p/>

</xml_diff>

<commit_message>
añadi piña y explicaciones
</commit_message>
<xml_diff>
--- a/Proyecto riflay.docx
+++ b/Proyecto riflay.docx
@@ -7,6 +7,7 @@
         <w:jc w:val="center"/>
         <w:rPr>
           <w:rFonts w:ascii="Arial" w:hAnsi="Arial" w:cs="Arial"/>
+          <w:color w:val="00B0F0"/>
           <w:sz w:val="24"/>
           <w:szCs w:val="24"/>
           <w:lang w:val="es-CO"/>
@@ -15,172 +16,198 @@
       <w:r>
         <w:rPr>
           <w:rFonts w:ascii="Arial" w:hAnsi="Arial" w:cs="Arial"/>
-          <w:sz w:val="24"/>
-          <w:szCs w:val="24"/>
-          <w:lang w:val="es-CO"/>
-        </w:rPr>
-        <w:t xml:space="preserve">Proyecto </w:t>
+          <w:color w:val="00B0F0"/>
+          <w:sz w:val="24"/>
+          <w:szCs w:val="24"/>
+          <w:lang w:val="es-CO"/>
+        </w:rPr>
+        <w:t>PROYECTO RIFLAY</w:t>
       </w:r>
-      <w:proofErr w:type="spellStart"/>
+    </w:p>
+    <w:p>
+      <w:pPr>
+        <w:jc w:val="center"/>
+        <w:rPr>
+          <w:rFonts w:ascii="Arial" w:hAnsi="Arial" w:cs="Arial"/>
+          <w:color w:val="00B0F0"/>
+          <w:sz w:val="24"/>
+          <w:szCs w:val="24"/>
+          <w:lang w:val="es-CO"/>
+        </w:rPr>
+      </w:pPr>
+    </w:p>
+    <w:p>
+      <w:pPr>
+        <w:jc w:val="center"/>
+        <w:rPr>
+          <w:rFonts w:ascii="Arial" w:hAnsi="Arial" w:cs="Arial"/>
+          <w:color w:val="00B0F0"/>
+          <w:sz w:val="24"/>
+          <w:szCs w:val="24"/>
+          <w:lang w:val="es-CO"/>
+        </w:rPr>
+      </w:pPr>
+    </w:p>
+    <w:p>
+      <w:pPr>
+        <w:jc w:val="center"/>
+        <w:rPr>
+          <w:rFonts w:ascii="Arial" w:hAnsi="Arial" w:cs="Arial"/>
+          <w:color w:val="00B0F0"/>
+          <w:sz w:val="24"/>
+          <w:szCs w:val="24"/>
+          <w:lang w:val="es-CO"/>
+        </w:rPr>
+      </w:pPr>
+    </w:p>
+    <w:p>
+      <w:pPr>
+        <w:jc w:val="center"/>
+        <w:rPr>
+          <w:rFonts w:ascii="Arial" w:hAnsi="Arial" w:cs="Arial"/>
+          <w:color w:val="00B0F0"/>
+          <w:sz w:val="24"/>
+          <w:szCs w:val="24"/>
+          <w:lang w:val="es-CO"/>
+        </w:rPr>
+      </w:pPr>
+    </w:p>
+    <w:p>
+      <w:pPr>
+        <w:jc w:val="center"/>
+        <w:rPr>
+          <w:rFonts w:ascii="Arial" w:hAnsi="Arial" w:cs="Arial"/>
+          <w:color w:val="00B0F0"/>
+          <w:sz w:val="24"/>
+          <w:szCs w:val="24"/>
+          <w:lang w:val="es-CO"/>
+        </w:rPr>
+      </w:pPr>
+    </w:p>
+    <w:p>
+      <w:pPr>
+        <w:jc w:val="center"/>
+        <w:rPr>
+          <w:rFonts w:ascii="Arial" w:hAnsi="Arial" w:cs="Arial"/>
+          <w:color w:val="00B0F0"/>
+          <w:sz w:val="24"/>
+          <w:szCs w:val="24"/>
+          <w:lang w:val="es-CO"/>
+        </w:rPr>
+      </w:pPr>
+    </w:p>
+    <w:p>
+      <w:pPr>
+        <w:jc w:val="center"/>
+        <w:rPr>
+          <w:rFonts w:ascii="Arial" w:hAnsi="Arial" w:cs="Arial"/>
+          <w:color w:val="00B0F0"/>
+          <w:sz w:val="24"/>
+          <w:szCs w:val="24"/>
+          <w:lang w:val="es-CO"/>
+        </w:rPr>
+      </w:pPr>
+    </w:p>
+    <w:p>
+      <w:pPr>
+        <w:jc w:val="center"/>
+        <w:rPr>
+          <w:rFonts w:ascii="Arial" w:hAnsi="Arial" w:cs="Arial"/>
+          <w:color w:val="00B0F0"/>
+          <w:sz w:val="24"/>
+          <w:szCs w:val="24"/>
+          <w:lang w:val="es-CO"/>
+        </w:rPr>
+      </w:pPr>
+    </w:p>
+    <w:p>
+      <w:pPr>
+        <w:jc w:val="center"/>
+        <w:rPr>
+          <w:rFonts w:ascii="Arial" w:hAnsi="Arial" w:cs="Arial"/>
+          <w:color w:val="00B0F0"/>
+          <w:sz w:val="24"/>
+          <w:szCs w:val="24"/>
+          <w:lang w:val="es-CO"/>
+        </w:rPr>
+      </w:pPr>
+    </w:p>
+    <w:p>
+      <w:pPr>
+        <w:jc w:val="center"/>
+        <w:rPr>
+          <w:rFonts w:ascii="Arial" w:hAnsi="Arial" w:cs="Arial"/>
+          <w:color w:val="00B0F0"/>
+          <w:sz w:val="24"/>
+          <w:szCs w:val="24"/>
+          <w:lang w:val="es-CO"/>
+        </w:rPr>
+      </w:pPr>
+    </w:p>
+    <w:p>
+      <w:pPr>
+        <w:jc w:val="center"/>
+        <w:rPr>
+          <w:rFonts w:ascii="Arial" w:hAnsi="Arial" w:cs="Arial"/>
+          <w:color w:val="00B0F0"/>
+          <w:sz w:val="24"/>
+          <w:szCs w:val="24"/>
+          <w:lang w:val="es-CO"/>
+        </w:rPr>
+      </w:pPr>
+    </w:p>
+    <w:p>
+      <w:pPr>
+        <w:jc w:val="center"/>
+        <w:rPr>
+          <w:rFonts w:ascii="Arial" w:hAnsi="Arial" w:cs="Arial"/>
+          <w:color w:val="00B0F0"/>
+          <w:sz w:val="24"/>
+          <w:szCs w:val="24"/>
+          <w:lang w:val="es-CO"/>
+        </w:rPr>
+      </w:pPr>
+    </w:p>
+    <w:p>
+      <w:pPr>
+        <w:jc w:val="center"/>
+        <w:rPr>
+          <w:rFonts w:ascii="Arial" w:hAnsi="Arial" w:cs="Arial"/>
+          <w:color w:val="00B0F0"/>
+          <w:sz w:val="24"/>
+          <w:szCs w:val="24"/>
+          <w:lang w:val="es-CO"/>
+        </w:rPr>
+      </w:pPr>
+    </w:p>
+    <w:p>
+      <w:pPr>
+        <w:jc w:val="center"/>
+        <w:rPr>
+          <w:rFonts w:ascii="Arial" w:hAnsi="Arial" w:cs="Arial"/>
+          <w:color w:val="00B0F0"/>
+          <w:sz w:val="24"/>
+          <w:szCs w:val="24"/>
+          <w:lang w:val="es-CO"/>
+        </w:rPr>
+      </w:pPr>
       <w:r>
         <w:rPr>
           <w:rFonts w:ascii="Arial" w:hAnsi="Arial" w:cs="Arial"/>
-          <w:sz w:val="24"/>
-          <w:szCs w:val="24"/>
-          <w:lang w:val="es-CO"/>
-        </w:rPr>
-        <w:t>riflay</w:t>
+          <w:color w:val="00B0F0"/>
+          <w:sz w:val="24"/>
+          <w:szCs w:val="24"/>
+          <w:lang w:val="es-CO"/>
+        </w:rPr>
+        <w:t>PRESENTADO POR:</w:t>
       </w:r>
-      <w:proofErr w:type="spellEnd"/>
-    </w:p>
-    <w:p>
-      <w:pPr>
-        <w:jc w:val="center"/>
-        <w:rPr>
-          <w:rFonts w:ascii="Arial" w:hAnsi="Arial" w:cs="Arial"/>
-          <w:sz w:val="24"/>
-          <w:szCs w:val="24"/>
-          <w:lang w:val="es-CO"/>
-        </w:rPr>
-      </w:pPr>
-    </w:p>
-    <w:p>
-      <w:pPr>
-        <w:jc w:val="center"/>
-        <w:rPr>
-          <w:rFonts w:ascii="Arial" w:hAnsi="Arial" w:cs="Arial"/>
-          <w:sz w:val="24"/>
-          <w:szCs w:val="24"/>
-          <w:lang w:val="es-CO"/>
-        </w:rPr>
-      </w:pPr>
-    </w:p>
-    <w:p>
-      <w:pPr>
-        <w:jc w:val="center"/>
-        <w:rPr>
-          <w:rFonts w:ascii="Arial" w:hAnsi="Arial" w:cs="Arial"/>
-          <w:sz w:val="24"/>
-          <w:szCs w:val="24"/>
-          <w:lang w:val="es-CO"/>
-        </w:rPr>
-      </w:pPr>
-    </w:p>
-    <w:p>
-      <w:pPr>
-        <w:jc w:val="center"/>
-        <w:rPr>
-          <w:rFonts w:ascii="Arial" w:hAnsi="Arial" w:cs="Arial"/>
-          <w:sz w:val="24"/>
-          <w:szCs w:val="24"/>
-          <w:lang w:val="es-CO"/>
-        </w:rPr>
-      </w:pPr>
-    </w:p>
-    <w:p>
-      <w:pPr>
-        <w:jc w:val="center"/>
-        <w:rPr>
-          <w:rFonts w:ascii="Arial" w:hAnsi="Arial" w:cs="Arial"/>
-          <w:sz w:val="24"/>
-          <w:szCs w:val="24"/>
-          <w:lang w:val="es-CO"/>
-        </w:rPr>
-      </w:pPr>
-    </w:p>
-    <w:p>
-      <w:pPr>
-        <w:jc w:val="center"/>
-        <w:rPr>
-          <w:rFonts w:ascii="Arial" w:hAnsi="Arial" w:cs="Arial"/>
-          <w:sz w:val="24"/>
-          <w:szCs w:val="24"/>
-          <w:lang w:val="es-CO"/>
-        </w:rPr>
-      </w:pPr>
-    </w:p>
-    <w:p>
-      <w:pPr>
-        <w:jc w:val="center"/>
-        <w:rPr>
-          <w:rFonts w:ascii="Arial" w:hAnsi="Arial" w:cs="Arial"/>
-          <w:sz w:val="24"/>
-          <w:szCs w:val="24"/>
-          <w:lang w:val="es-CO"/>
-        </w:rPr>
-      </w:pPr>
-    </w:p>
-    <w:p>
-      <w:pPr>
-        <w:jc w:val="center"/>
-        <w:rPr>
-          <w:rFonts w:ascii="Arial" w:hAnsi="Arial" w:cs="Arial"/>
-          <w:sz w:val="24"/>
-          <w:szCs w:val="24"/>
-          <w:lang w:val="es-CO"/>
-        </w:rPr>
-      </w:pPr>
-    </w:p>
-    <w:p>
-      <w:pPr>
-        <w:jc w:val="center"/>
-        <w:rPr>
-          <w:rFonts w:ascii="Arial" w:hAnsi="Arial" w:cs="Arial"/>
-          <w:sz w:val="24"/>
-          <w:szCs w:val="24"/>
-          <w:lang w:val="es-CO"/>
-        </w:rPr>
-      </w:pPr>
-    </w:p>
-    <w:p>
-      <w:pPr>
-        <w:jc w:val="center"/>
-        <w:rPr>
-          <w:rFonts w:ascii="Arial" w:hAnsi="Arial" w:cs="Arial"/>
-          <w:sz w:val="24"/>
-          <w:szCs w:val="24"/>
-          <w:lang w:val="es-CO"/>
-        </w:rPr>
-      </w:pPr>
-    </w:p>
-    <w:p>
-      <w:pPr>
-        <w:jc w:val="center"/>
-        <w:rPr>
-          <w:rFonts w:ascii="Arial" w:hAnsi="Arial" w:cs="Arial"/>
-          <w:sz w:val="24"/>
-          <w:szCs w:val="24"/>
-          <w:lang w:val="es-CO"/>
-        </w:rPr>
-      </w:pPr>
-    </w:p>
-    <w:p>
-      <w:pPr>
-        <w:jc w:val="center"/>
-        <w:rPr>
-          <w:rFonts w:ascii="Arial" w:hAnsi="Arial" w:cs="Arial"/>
-          <w:sz w:val="24"/>
-          <w:szCs w:val="24"/>
-          <w:lang w:val="es-CO"/>
-        </w:rPr>
-      </w:pPr>
-    </w:p>
-    <w:p>
-      <w:pPr>
-        <w:jc w:val="center"/>
-        <w:rPr>
-          <w:rFonts w:ascii="Arial" w:hAnsi="Arial" w:cs="Arial"/>
-          <w:sz w:val="24"/>
-          <w:szCs w:val="24"/>
-          <w:lang w:val="es-CO"/>
-        </w:rPr>
-      </w:pPr>
-    </w:p>
-    <w:p>
-      <w:pPr>
-        <w:jc w:val="center"/>
-        <w:rPr>
-          <w:rFonts w:ascii="Arial" w:hAnsi="Arial" w:cs="Arial"/>
+    </w:p>
+    <w:p>
+      <w:pPr>
+        <w:jc w:val="center"/>
+        <w:rPr>
+          <w:rFonts w:ascii="Arial" w:hAnsi="Arial" w:cs="Arial"/>
+          <w:color w:val="00B0F0"/>
           <w:sz w:val="24"/>
           <w:szCs w:val="24"/>
           <w:lang w:val="es-CO"/>
@@ -189,11 +216,12 @@
       <w:r>
         <w:rPr>
           <w:rFonts w:ascii="Arial" w:hAnsi="Arial" w:cs="Arial"/>
-          <w:sz w:val="24"/>
-          <w:szCs w:val="24"/>
-          <w:lang w:val="es-CO"/>
-        </w:rPr>
-        <w:t>Presentado por:</w:t>
+          <w:color w:val="00B0F0"/>
+          <w:sz w:val="24"/>
+          <w:szCs w:val="24"/>
+          <w:lang w:val="es-CO"/>
+        </w:rPr>
+        <w:t>EVELYN LUCIA ZUÑIGA REYES</w:t>
       </w:r>
     </w:p>
     <w:p>
@@ -201,6 +229,151 @@
         <w:jc w:val="center"/>
         <w:rPr>
           <w:rFonts w:ascii="Arial" w:hAnsi="Arial" w:cs="Arial"/>
+          <w:color w:val="00B0F0"/>
+          <w:sz w:val="24"/>
+          <w:szCs w:val="24"/>
+          <w:lang w:val="es-CO"/>
+        </w:rPr>
+      </w:pPr>
+    </w:p>
+    <w:p>
+      <w:pPr>
+        <w:jc w:val="center"/>
+        <w:rPr>
+          <w:rFonts w:ascii="Arial" w:hAnsi="Arial" w:cs="Arial"/>
+          <w:color w:val="00B0F0"/>
+          <w:sz w:val="24"/>
+          <w:szCs w:val="24"/>
+          <w:lang w:val="es-CO"/>
+        </w:rPr>
+      </w:pPr>
+    </w:p>
+    <w:p>
+      <w:pPr>
+        <w:jc w:val="center"/>
+        <w:rPr>
+          <w:rFonts w:ascii="Arial" w:hAnsi="Arial" w:cs="Arial"/>
+          <w:color w:val="00B0F0"/>
+          <w:sz w:val="24"/>
+          <w:szCs w:val="24"/>
+          <w:lang w:val="es-CO"/>
+        </w:rPr>
+      </w:pPr>
+    </w:p>
+    <w:p>
+      <w:pPr>
+        <w:jc w:val="center"/>
+        <w:rPr>
+          <w:rFonts w:ascii="Arial" w:hAnsi="Arial" w:cs="Arial"/>
+          <w:color w:val="00B0F0"/>
+          <w:sz w:val="24"/>
+          <w:szCs w:val="24"/>
+          <w:lang w:val="es-CO"/>
+        </w:rPr>
+      </w:pPr>
+    </w:p>
+    <w:p>
+      <w:pPr>
+        <w:jc w:val="center"/>
+        <w:rPr>
+          <w:rFonts w:ascii="Arial" w:hAnsi="Arial" w:cs="Arial"/>
+          <w:color w:val="00B0F0"/>
+          <w:sz w:val="24"/>
+          <w:szCs w:val="24"/>
+          <w:lang w:val="es-CO"/>
+        </w:rPr>
+      </w:pPr>
+    </w:p>
+    <w:p>
+      <w:pPr>
+        <w:jc w:val="center"/>
+        <w:rPr>
+          <w:rFonts w:ascii="Arial" w:hAnsi="Arial" w:cs="Arial"/>
+          <w:color w:val="00B0F0"/>
+          <w:sz w:val="24"/>
+          <w:szCs w:val="24"/>
+          <w:lang w:val="es-CO"/>
+        </w:rPr>
+      </w:pPr>
+    </w:p>
+    <w:p>
+      <w:pPr>
+        <w:jc w:val="center"/>
+        <w:rPr>
+          <w:rFonts w:ascii="Arial" w:hAnsi="Arial" w:cs="Arial"/>
+          <w:color w:val="00B0F0"/>
+          <w:sz w:val="24"/>
+          <w:szCs w:val="24"/>
+          <w:lang w:val="es-CO"/>
+        </w:rPr>
+      </w:pPr>
+    </w:p>
+    <w:p>
+      <w:pPr>
+        <w:jc w:val="center"/>
+        <w:rPr>
+          <w:rFonts w:ascii="Arial" w:hAnsi="Arial" w:cs="Arial"/>
+          <w:color w:val="00B0F0"/>
+          <w:sz w:val="24"/>
+          <w:szCs w:val="24"/>
+          <w:lang w:val="es-CO"/>
+        </w:rPr>
+      </w:pPr>
+    </w:p>
+    <w:p>
+      <w:pPr>
+        <w:jc w:val="center"/>
+        <w:rPr>
+          <w:rFonts w:ascii="Arial" w:hAnsi="Arial" w:cs="Arial"/>
+          <w:color w:val="00B0F0"/>
+          <w:sz w:val="24"/>
+          <w:szCs w:val="24"/>
+          <w:lang w:val="es-CO"/>
+        </w:rPr>
+      </w:pPr>
+    </w:p>
+    <w:p>
+      <w:pPr>
+        <w:jc w:val="center"/>
+        <w:rPr>
+          <w:rFonts w:ascii="Arial" w:hAnsi="Arial" w:cs="Arial"/>
+          <w:color w:val="00B0F0"/>
+          <w:sz w:val="24"/>
+          <w:szCs w:val="24"/>
+          <w:lang w:val="es-CO"/>
+        </w:rPr>
+      </w:pPr>
+    </w:p>
+    <w:p>
+      <w:pPr>
+        <w:jc w:val="center"/>
+        <w:rPr>
+          <w:rFonts w:ascii="Arial" w:hAnsi="Arial" w:cs="Arial"/>
+          <w:color w:val="00B0F0"/>
+          <w:sz w:val="24"/>
+          <w:szCs w:val="24"/>
+          <w:lang w:val="es-CO"/>
+        </w:rPr>
+      </w:pPr>
+    </w:p>
+    <w:p>
+      <w:pPr>
+        <w:jc w:val="center"/>
+        <w:rPr>
+          <w:rFonts w:ascii="Arial" w:hAnsi="Arial" w:cs="Arial"/>
+          <w:color w:val="00B0F0"/>
+          <w:sz w:val="24"/>
+          <w:szCs w:val="24"/>
+          <w:lang w:val="es-CO"/>
+        </w:rPr>
+      </w:pPr>
+    </w:p>
+    <w:p>
+      <w:pPr>
+        <w:jc w:val="center"/>
+        <w:rPr>
+          <w:rFonts w:ascii="Arial" w:hAnsi="Arial" w:cs="Arial"/>
+          <w:color w:val="00B0F0"/>
           <w:sz w:val="24"/>
           <w:szCs w:val="24"/>
           <w:lang w:val="es-CO"/>
@@ -209,199 +382,30 @@
       <w:r>
         <w:rPr>
           <w:rFonts w:ascii="Arial" w:hAnsi="Arial" w:cs="Arial"/>
-          <w:sz w:val="24"/>
-          <w:szCs w:val="24"/>
-          <w:lang w:val="es-CO"/>
-        </w:rPr>
-        <w:t xml:space="preserve">Evelyn lucia </w:t>
+          <w:color w:val="00B0F0"/>
+          <w:sz w:val="24"/>
+          <w:szCs w:val="24"/>
+          <w:lang w:val="es-CO"/>
+        </w:rPr>
+        <w:t>SERVICIO NACIONAL DE APRENDIZAJE</w:t>
       </w:r>
-      <w:proofErr w:type="spellStart"/>
+    </w:p>
+    <w:p>
+      <w:pPr>
+        <w:jc w:val="center"/>
+        <w:rPr>
+          <w:rFonts w:ascii="Arial" w:hAnsi="Arial" w:cs="Arial"/>
+          <w:color w:val="00B0F0"/>
+          <w:sz w:val="24"/>
+          <w:szCs w:val="24"/>
+          <w:u w:val="single"/>
+          <w:lang w:val="es-CO"/>
+        </w:rPr>
+      </w:pPr>
       <w:r>
         <w:rPr>
           <w:rFonts w:ascii="Arial" w:hAnsi="Arial" w:cs="Arial"/>
-          <w:sz w:val="24"/>
-          <w:szCs w:val="24"/>
-          <w:lang w:val="es-CO"/>
-        </w:rPr>
-        <w:t>zuñiga</w:t>
-      </w:r>
-      <w:proofErr w:type="spellEnd"/>
-      <w:r>
-        <w:rPr>
-          <w:rFonts w:ascii="Arial" w:hAnsi="Arial" w:cs="Arial"/>
-          <w:sz w:val="24"/>
-          <w:szCs w:val="24"/>
-          <w:lang w:val="es-CO"/>
-        </w:rPr>
-        <w:t xml:space="preserve"> reyes</w:t>
-      </w:r>
-    </w:p>
-    <w:p>
-      <w:pPr>
-        <w:jc w:val="center"/>
-        <w:rPr>
-          <w:rFonts w:ascii="Arial" w:hAnsi="Arial" w:cs="Arial"/>
-          <w:sz w:val="24"/>
-          <w:szCs w:val="24"/>
-          <w:lang w:val="es-CO"/>
-        </w:rPr>
-      </w:pPr>
-    </w:p>
-    <w:p>
-      <w:pPr>
-        <w:jc w:val="center"/>
-        <w:rPr>
-          <w:rFonts w:ascii="Arial" w:hAnsi="Arial" w:cs="Arial"/>
-          <w:sz w:val="24"/>
-          <w:szCs w:val="24"/>
-          <w:lang w:val="es-CO"/>
-        </w:rPr>
-      </w:pPr>
-    </w:p>
-    <w:p>
-      <w:pPr>
-        <w:jc w:val="center"/>
-        <w:rPr>
-          <w:rFonts w:ascii="Arial" w:hAnsi="Arial" w:cs="Arial"/>
-          <w:sz w:val="24"/>
-          <w:szCs w:val="24"/>
-          <w:lang w:val="es-CO"/>
-        </w:rPr>
-      </w:pPr>
-    </w:p>
-    <w:p>
-      <w:pPr>
-        <w:jc w:val="center"/>
-        <w:rPr>
-          <w:rFonts w:ascii="Arial" w:hAnsi="Arial" w:cs="Arial"/>
-          <w:sz w:val="24"/>
-          <w:szCs w:val="24"/>
-          <w:lang w:val="es-CO"/>
-        </w:rPr>
-      </w:pPr>
-    </w:p>
-    <w:p>
-      <w:pPr>
-        <w:jc w:val="center"/>
-        <w:rPr>
-          <w:rFonts w:ascii="Arial" w:hAnsi="Arial" w:cs="Arial"/>
-          <w:sz w:val="24"/>
-          <w:szCs w:val="24"/>
-          <w:lang w:val="es-CO"/>
-        </w:rPr>
-      </w:pPr>
-    </w:p>
-    <w:p>
-      <w:pPr>
-        <w:jc w:val="center"/>
-        <w:rPr>
-          <w:rFonts w:ascii="Arial" w:hAnsi="Arial" w:cs="Arial"/>
-          <w:sz w:val="24"/>
-          <w:szCs w:val="24"/>
-          <w:lang w:val="es-CO"/>
-        </w:rPr>
-      </w:pPr>
-    </w:p>
-    <w:p>
-      <w:pPr>
-        <w:jc w:val="center"/>
-        <w:rPr>
-          <w:rFonts w:ascii="Arial" w:hAnsi="Arial" w:cs="Arial"/>
-          <w:sz w:val="24"/>
-          <w:szCs w:val="24"/>
-          <w:lang w:val="es-CO"/>
-        </w:rPr>
-      </w:pPr>
-    </w:p>
-    <w:p>
-      <w:pPr>
-        <w:jc w:val="center"/>
-        <w:rPr>
-          <w:rFonts w:ascii="Arial" w:hAnsi="Arial" w:cs="Arial"/>
-          <w:sz w:val="24"/>
-          <w:szCs w:val="24"/>
-          <w:lang w:val="es-CO"/>
-        </w:rPr>
-      </w:pPr>
-    </w:p>
-    <w:p>
-      <w:pPr>
-        <w:jc w:val="center"/>
-        <w:rPr>
-          <w:rFonts w:ascii="Arial" w:hAnsi="Arial" w:cs="Arial"/>
-          <w:sz w:val="24"/>
-          <w:szCs w:val="24"/>
-          <w:lang w:val="es-CO"/>
-        </w:rPr>
-      </w:pPr>
-    </w:p>
-    <w:p>
-      <w:pPr>
-        <w:jc w:val="center"/>
-        <w:rPr>
-          <w:rFonts w:ascii="Arial" w:hAnsi="Arial" w:cs="Arial"/>
-          <w:sz w:val="24"/>
-          <w:szCs w:val="24"/>
-          <w:lang w:val="es-CO"/>
-        </w:rPr>
-      </w:pPr>
-    </w:p>
-    <w:p>
-      <w:pPr>
-        <w:jc w:val="center"/>
-        <w:rPr>
-          <w:rFonts w:ascii="Arial" w:hAnsi="Arial" w:cs="Arial"/>
-          <w:sz w:val="24"/>
-          <w:szCs w:val="24"/>
-          <w:lang w:val="es-CO"/>
-        </w:rPr>
-      </w:pPr>
-    </w:p>
-    <w:p>
-      <w:pPr>
-        <w:jc w:val="center"/>
-        <w:rPr>
-          <w:rFonts w:ascii="Arial" w:hAnsi="Arial" w:cs="Arial"/>
-          <w:sz w:val="24"/>
-          <w:szCs w:val="24"/>
-          <w:lang w:val="es-CO"/>
-        </w:rPr>
-      </w:pPr>
-    </w:p>
-    <w:p>
-      <w:pPr>
-        <w:jc w:val="center"/>
-        <w:rPr>
-          <w:rFonts w:ascii="Arial" w:hAnsi="Arial" w:cs="Arial"/>
-          <w:sz w:val="24"/>
-          <w:szCs w:val="24"/>
-          <w:lang w:val="es-CO"/>
-        </w:rPr>
-      </w:pPr>
-      <w:r>
-        <w:rPr>
-          <w:rFonts w:ascii="Arial" w:hAnsi="Arial" w:cs="Arial"/>
-          <w:sz w:val="24"/>
-          <w:szCs w:val="24"/>
-          <w:lang w:val="es-CO"/>
-        </w:rPr>
-        <w:t>Servicio nacional de aprendizaje</w:t>
-      </w:r>
-    </w:p>
-    <w:p>
-      <w:pPr>
-        <w:jc w:val="center"/>
-        <w:rPr>
-          <w:rFonts w:ascii="Arial" w:hAnsi="Arial" w:cs="Arial"/>
-          <w:sz w:val="24"/>
-          <w:szCs w:val="24"/>
-          <w:u w:val="single"/>
-          <w:lang w:val="es-CO"/>
-        </w:rPr>
-      </w:pPr>
-      <w:r>
-        <w:rPr>
-          <w:rFonts w:ascii="Arial" w:hAnsi="Arial" w:cs="Arial"/>
+          <w:color w:val="00B0F0"/>
           <w:sz w:val="24"/>
           <w:szCs w:val="24"/>
           <w:lang w:val="es-CO"/>
@@ -412,8 +416,14 @@
     <w:p>
       <w:pPr>
         <w:jc w:val="center"/>
+        <w:rPr>
+          <w:color w:val="00B0F0"/>
+        </w:rPr>
       </w:pPr>
       <w:r>
+        <w:rPr>
+          <w:color w:val="00B0F0"/>
+        </w:rPr>
         <w:t>2023</w:t>
       </w:r>
     </w:p>
@@ -506,7 +516,7 @@
         </w:rPr>
         <w:lastRenderedPageBreak/>
         <w:drawing>
-          <wp:inline distT="0" distB="0" distL="0" distR="0" wp14:anchorId="731B8A17" wp14:editId="2ED4DA4B">
+          <wp:inline distT="0" distB="0" distL="0" distR="0" wp14:anchorId="731B8A17" wp14:editId="6D270324">
             <wp:extent cx="1600200" cy="2847975"/>
             <wp:effectExtent l="0" t="0" r="0" b="9525"/>
             <wp:docPr id="1" name="Imagen 1" descr="Vista de una ciudad con nubes en el cielo&#10;&#10;Descripción generada automáticamente"/>
@@ -549,6 +559,56 @@
       </w:r>
     </w:p>
     <w:p/>
+    <w:p/>
+    <w:p/>
+    <w:p/>
+    <w:p/>
+    <w:p/>
+    <w:p/>
+    <w:p/>
+    <w:p/>
+    <w:p/>
+    <w:p/>
+    <w:p/>
+    <w:p/>
+    <w:p/>
+    <w:p/>
+    <w:p/>
+    <w:p/>
+    <w:p/>
+    <w:p/>
+    <w:p/>
+    <w:p/>
+    <w:p>
+      <w:pPr>
+        <w:jc w:val="center"/>
+      </w:pPr>
+      <w:r>
+        <w:lastRenderedPageBreak/>
+        <w:t>EXPLICACIONES DEL PROYECTO</w:t>
+      </w:r>
+    </w:p>
+    <w:p/>
+    <w:p>
+      <w:r>
+        <w:t>1.1Motivacion</w:t>
+      </w:r>
+    </w:p>
+    <w:p>
+      <w:r>
+        <w:t>1.2 Objetivos</w:t>
+      </w:r>
+    </w:p>
+    <w:p>
+      <w:pPr>
+        <w:rPr>
+          <w:u w:val="single"/>
+        </w:rPr>
+      </w:pPr>
+      <w:r>
+        <w:t>1.3 Piña</w:t>
+      </w:r>
+    </w:p>
     <w:sectPr>
       <w:pgSz w:w="11906" w:h="16838"/>
       <w:pgMar w:top="1417" w:right="1701" w:bottom="1417" w:left="1701" w:header="708" w:footer="708" w:gutter="0"/>

</xml_diff>